<commit_message>
removed duplicate code in energyconsumptiongraph, have to do labels now
</commit_message>
<xml_diff>
--- a/other/Aztech Internship_Weekly Report 26032021.docx
+++ b/other/Aztech Internship_Weekly Report 26032021.docx
@@ -1051,6 +1051,34 @@
           </w:tcPr>
           <w:p>
             <w:pPr>
+              <w:autoSpaceDN w:val="0"/>
+              <w:spacing w:line="256" w:lineRule="auto"/>
+              <w:rPr>
+                <w:rFonts w:ascii="Arial" w:eastAsia="SimSun" w:hAnsi="Arial" w:cs="Arial"/>
+                <w:color w:val="0070C0"/>
+                <w:sz w:val="20"/>
+                <w:szCs w:val="20"/>
+                <w:lang w:val="en-US"/>
+              </w:rPr>
+            </w:pPr>
+            <w:r>
+              <w:rPr>
+                <w:rFonts w:ascii="Arial" w:eastAsia="SimSun" w:hAnsi="Arial" w:cs="Arial"/>
+                <w:color w:val="0070C0"/>
+                <w:sz w:val="20"/>
+                <w:szCs w:val="20"/>
+                <w:lang w:val="en-US"/>
+              </w:rPr>
+              <w:t>LMS v3 frontend code refactoring</w:t>
+            </w:r>
+          </w:p>
+          <w:p>
+            <w:pPr>
+              <w:pStyle w:val="ListParagraph"/>
+              <w:numPr>
+                <w:ilvl w:val="0"/>
+                <w:numId w:val="2"/>
+              </w:numPr>
               <w:autoSpaceDN w:val="0"/>
               <w:spacing w:line="256" w:lineRule="auto"/>
               <w:rPr>
@@ -2826,6 +2854,7 @@
     <w:rsid w:val="008C3DDC"/>
     <w:rsid w:val="00CD5361"/>
     <w:rsid w:val="00DA0FE7"/>
+    <w:rsid w:val="00E166A7"/>
     <w:rsid w:val="00E446B2"/>
   </w:rsids>
   <m:mathPr>

</xml_diff>